<commit_message>
change file name and vue to React
</commit_message>
<xml_diff>
--- a/Raihan-Ahmad.docx
+++ b/Raihan-Ahmad.docx
@@ -1630,6 +1630,7 @@
                               </w:rPr>
                             </w:pPr>
                             <w:hyperlink r:id="rId10" w:history="1">
+                              <w:proofErr w:type="spellStart"/>
                               <w:r>
                                 <w:rPr>
                                   <w:rStyle w:val="Hyperlink"/>
@@ -1641,6 +1642,7 @@
                                 </w:rPr>
                                 <w:t>GitHub</w:t>
                               </w:r>
+                              <w:proofErr w:type="spellEnd"/>
                             </w:hyperlink>
                             <w:hyperlink r:id="rId11" w:history="1"/>
                           </w:p>
@@ -3444,6 +3446,7 @@
                               </w:rPr>
                             </w:pPr>
                             <w:hyperlink r:id="rId24" w:history="1">
+                              <w:proofErr w:type="spellStart"/>
                               <w:r>
                                 <w:rPr>
                                   <w:rStyle w:val="Hyperlink"/>
@@ -3455,6 +3458,7 @@
                                 </w:rPr>
                                 <w:t>GitHub</w:t>
                               </w:r>
+                              <w:proofErr w:type="spellEnd"/>
                             </w:hyperlink>
                             <w:hyperlink r:id="rId25" w:history="1"/>
                           </w:p>
@@ -5354,6 +5358,7 @@
                               </w:rPr>
                             </w:pPr>
                             <w:hyperlink r:id="rId40" w:history="1">
+                              <w:proofErr w:type="spellStart"/>
                               <w:r>
                                 <w:rPr>
                                   <w:rStyle w:val="Hyperlink"/>
@@ -5365,6 +5370,7 @@
                                 </w:rPr>
                                 <w:t>GitHub</w:t>
                               </w:r>
+                              <w:proofErr w:type="spellEnd"/>
                             </w:hyperlink>
                             <w:hyperlink r:id="rId41" w:history="1"/>
                           </w:p>
@@ -5833,14 +5839,6 @@
                                 <w:sz w:val="30"/>
                                 <w:szCs w:val="30"/>
                               </w:rPr>
-                              <w:t xml:space="preserve">UI, </w:t>
-                            </w:r>
-                            <w:r>
-                              <w:rPr>
-                                <w:color w:val="0D0D0D" w:themeColor="text1" w:themeTint="F2"/>
-                                <w:sz w:val="30"/>
-                                <w:szCs w:val="30"/>
-                              </w:rPr>
                               <w:t>UX</w:t>
                             </w:r>
                             <w:r>
@@ -5871,7 +5869,11 @@
           </mc:Choice>
           <mc:Fallback>
             <w:pict>
-              <v:shape w14:anchorId="4BE31521" id="Text Box 4" o:spid="_x0000_s1062" type="#_x0000_t202" style="position:absolute;margin-left:51.6pt;margin-top:190.6pt;width:457.4pt;height:2in;z-index:251665408;visibility:visible;mso-wrap-style:square;mso-width-percent:0;mso-wrap-distance-left:9pt;mso-wrap-distance-top:0;mso-wrap-distance-right:9pt;mso-wrap-distance-bottom:0;mso-position-horizontal:absolute;mso-position-horizontal-relative:text;mso-position-vertical:absolute;mso-position-vertical-relative:text;mso-width-percent:0;mso-width-relative:margin;v-text-anchor:top" o:gfxdata="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" filled="f" stroked="f" strokeweight=".5pt">
+              <v:shapetype w14:anchorId="4BE31521" id="_x0000_t202" coordsize="21600,21600" o:spt="202" path="m,l,21600r21600,l21600,xe">
+                <v:stroke joinstyle="miter"/>
+                <v:path gradientshapeok="t" o:connecttype="rect"/>
+              </v:shapetype>
+              <v:shape id="Text Box 4" o:spid="_x0000_s1062" type="#_x0000_t202" style="position:absolute;margin-left:51.6pt;margin-top:190.6pt;width:457.4pt;height:2in;z-index:251665408;visibility:visible;mso-wrap-style:square;mso-width-percent:0;mso-wrap-distance-left:9pt;mso-wrap-distance-top:0;mso-wrap-distance-right:9pt;mso-wrap-distance-bottom:0;mso-position-horizontal:absolute;mso-position-horizontal-relative:text;mso-position-vertical:absolute;mso-position-vertical-relative:text;mso-width-percent:0;mso-width-relative:margin;v-text-anchor:top" o:gfxdata="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" filled="f" stroked="f" strokeweight=".5pt">
                 <v:textbox style="mso-fit-shape-to-text:t">
                   <w:txbxContent>
                     <w:p>
@@ -5883,14 +5885,6 @@
                           <w:szCs w:val="30"/>
                         </w:rPr>
                       </w:pPr>
-                      <w:r>
-                        <w:rPr>
-                          <w:color w:val="0D0D0D" w:themeColor="text1" w:themeTint="F2"/>
-                          <w:sz w:val="30"/>
-                          <w:szCs w:val="30"/>
-                        </w:rPr>
-                        <w:t xml:space="preserve">UI, </w:t>
-                      </w:r>
                       <w:r>
                         <w:rPr>
                           <w:color w:val="0D0D0D" w:themeColor="text1" w:themeTint="F2"/>
@@ -6661,21 +6655,39 @@
                               </w:rPr>
                               <w:t xml:space="preserve">Bootstrap, </w:t>
                             </w:r>
+                            <w:proofErr w:type="spellStart"/>
                             <w:r>
                               <w:rPr>
                                 <w:color w:val="262626" w:themeColor="text1" w:themeTint="D9"/>
                                 <w:sz w:val="24"/>
                                 <w:szCs w:val="24"/>
                               </w:rPr>
-                              <w:t xml:space="preserve">jQuery, </w:t>
-                            </w:r>
+                              <w:t>jQuery</w:t>
+                            </w:r>
+                            <w:proofErr w:type="spellEnd"/>
                             <w:r>
                               <w:rPr>
                                 <w:color w:val="262626" w:themeColor="text1" w:themeTint="D9"/>
                                 <w:sz w:val="24"/>
                                 <w:szCs w:val="24"/>
                               </w:rPr>
+                              <w:t xml:space="preserve">, </w:t>
+                            </w:r>
+                            <w:r>
+                              <w:rPr>
+                                <w:color w:val="262626" w:themeColor="text1" w:themeTint="D9"/>
+                                <w:sz w:val="24"/>
+                                <w:szCs w:val="24"/>
+                              </w:rPr>
                               <w:t>Animate.css</w:t>
+                            </w:r>
+                            <w:r>
+                              <w:rPr>
+                                <w:color w:val="262626" w:themeColor="text1" w:themeTint="D9"/>
+                                <w:sz w:val="24"/>
+                                <w:szCs w:val="24"/>
+                              </w:rPr>
+                              <w:t>, React</w:t>
                             </w:r>
                           </w:p>
                         </w:txbxContent>
@@ -6719,21 +6731,39 @@
                         </w:rPr>
                         <w:t xml:space="preserve">Bootstrap, </w:t>
                       </w:r>
+                      <w:proofErr w:type="spellStart"/>
                       <w:r>
                         <w:rPr>
                           <w:color w:val="262626" w:themeColor="text1" w:themeTint="D9"/>
                           <w:sz w:val="24"/>
                           <w:szCs w:val="24"/>
                         </w:rPr>
-                        <w:t xml:space="preserve">jQuery, </w:t>
-                      </w:r>
+                        <w:t>jQuery</w:t>
+                      </w:r>
+                      <w:proofErr w:type="spellEnd"/>
                       <w:r>
                         <w:rPr>
                           <w:color w:val="262626" w:themeColor="text1" w:themeTint="D9"/>
                           <w:sz w:val="24"/>
                           <w:szCs w:val="24"/>
                         </w:rPr>
+                        <w:t xml:space="preserve">, </w:t>
+                      </w:r>
+                      <w:r>
+                        <w:rPr>
+                          <w:color w:val="262626" w:themeColor="text1" w:themeTint="D9"/>
+                          <w:sz w:val="24"/>
+                          <w:szCs w:val="24"/>
+                        </w:rPr>
                         <w:t>Animate.css</w:t>
+                      </w:r>
+                      <w:r>
+                        <w:rPr>
+                          <w:color w:val="262626" w:themeColor="text1" w:themeTint="D9"/>
+                          <w:sz w:val="24"/>
+                          <w:szCs w:val="24"/>
+                        </w:rPr>
+                        <w:t>, React</w:t>
                       </w:r>
                     </w:p>
                   </w:txbxContent>
@@ -7467,7 +7497,10 @@
     <w:p/>
     <w:p/>
     <w:p/>
-    <w:p/>
+    <w:p>
+      <w:bookmarkStart w:id="0" w:name="_GoBack"/>
+      <w:bookmarkEnd w:id="0"/>
+    </w:p>
     <w:p/>
     <w:p/>
     <w:p/>
@@ -7858,8 +7891,6 @@
       </w:r>
     </w:p>
     <w:p>
-      <w:bookmarkStart w:id="0" w:name="_GoBack"/>
-      <w:bookmarkEnd w:id="0"/>
       <w:r>
         <w:rPr>
           <w:noProof/>
@@ -8034,6 +8065,7 @@
                               </w:rPr>
                             </w:pPr>
                             <w:hyperlink r:id="rId50" w:history="1">
+                              <w:proofErr w:type="spellStart"/>
                               <w:r>
                                 <w:rPr>
                                   <w:rStyle w:val="Hyperlink"/>
@@ -8045,6 +8077,7 @@
                                 </w:rPr>
                                 <w:t>GitHub</w:t>
                               </w:r>
+                              <w:proofErr w:type="spellEnd"/>
                             </w:hyperlink>
                             <w:hyperlink r:id="rId51" w:history="1"/>
                           </w:p>
@@ -11476,7 +11509,7 @@
 </file>
 
 <file path=customXml/itemProps1.xml><?xml version="1.0" encoding="utf-8"?>
-<ds:datastoreItem xmlns:ds="http://schemas.openxmlformats.org/officeDocument/2006/customXml" ds:itemID="{6C269F90-BE3D-4E61-BF13-8FE6D0FE1FCF}">
+<ds:datastoreItem xmlns:ds="http://schemas.openxmlformats.org/officeDocument/2006/customXml" ds:itemID="{5A51FCAA-CD4C-467F-94A9-11C15E806C3C}">
   <ds:schemaRefs>
     <ds:schemaRef ds:uri="http://schemas.openxmlformats.org/officeDocument/2006/bibliography"/>
   </ds:schemaRefs>

</xml_diff>